<commit_message>
Shyam signed A2 WBA
</commit_message>
<xml_diff>
--- a/docs/A2 draft/Lab19Team8_WBA.docx
+++ b/docs/A2 draft/Lab19Team8_WBA.docx
@@ -134,20 +134,8 @@
                 <w:sz w:val="28"/>
                 <w:szCs w:val="28"/>
               </w:rPr>
-              <w:t xml:space="preserve">Testing &amp; </w:t>
-            </w:r>
-            <w:proofErr w:type="gramStart"/>
-            <w:r>
-              <w:rPr>
-                <w:rFonts w:ascii="Arial" w:eastAsia="Arial" w:hAnsi="Arial" w:cs="Arial"/>
-                <w:b/>
-                <w:bCs/>
-                <w:sz w:val="28"/>
-                <w:szCs w:val="28"/>
-              </w:rPr>
-              <w:t>Reviewing</w:t>
-            </w:r>
-            <w:proofErr w:type="gramEnd"/>
+              <w:t>Testing &amp; Reviewing</w:t>
+            </w:r>
           </w:p>
         </w:tc>
         <w:tc>
@@ -1070,6 +1058,29 @@
           <w:szCs w:val="32"/>
         </w:rPr>
         <w:t>Oskar Hosken (33 %)</w:t>
+      </w:r>
+    </w:p>
+    <w:p>
+      <w:pPr>
+        <w:rPr>
+          <w:sz w:val="32"/>
+          <w:szCs w:val="32"/>
+        </w:rPr>
+      </w:pPr>
+    </w:p>
+    <w:p>
+      <w:pPr>
+        <w:rPr>
+          <w:sz w:val="32"/>
+          <w:szCs w:val="32"/>
+        </w:rPr>
+      </w:pPr>
+      <w:r>
+        <w:rPr>
+          <w:sz w:val="32"/>
+          <w:szCs w:val="32"/>
+        </w:rPr>
+        <w:t>I agree to this WBA – Shyam</w:t>
       </w:r>
     </w:p>
     <w:sectPr>

</xml_diff>

<commit_message>
Vedesh agrees to WBA
</commit_message>
<xml_diff>
--- a/docs/A2 draft/Lab19Team8_WBA.docx
+++ b/docs/A2 draft/Lab19Team8_WBA.docx
@@ -134,17 +134,10 @@
                 <w:sz w:val="28"/>
                 <w:szCs w:val="28"/>
               </w:rPr>
-              <w:t>Testing &amp; Reviewing</w:t>
-            </w:r>
-          </w:p>
-        </w:tc>
-        <w:tc>
-          <w:tcPr>
-            <w:tcW w:w="2340" w:type="dxa"/>
-            <w:shd w:val="clear" w:color="auto" w:fill="D9D9D9" w:themeFill="background1" w:themeFillShade="D9"/>
-          </w:tcPr>
-          <w:p>
-            <w:pPr>
+              <w:t xml:space="preserve">Testing &amp; </w:t>
+            </w:r>
+            <w:proofErr w:type="gramStart"/>
+            <w:r>
               <w:rPr>
                 <w:rFonts w:ascii="Arial" w:eastAsia="Arial" w:hAnsi="Arial" w:cs="Arial"/>
                 <w:b/>
@@ -152,8 +145,18 @@
                 <w:sz w:val="28"/>
                 <w:szCs w:val="28"/>
               </w:rPr>
-            </w:pPr>
-            <w:r>
+              <w:t>Reviewing</w:t>
+            </w:r>
+            <w:proofErr w:type="gramEnd"/>
+          </w:p>
+        </w:tc>
+        <w:tc>
+          <w:tcPr>
+            <w:tcW w:w="2340" w:type="dxa"/>
+            <w:shd w:val="clear" w:color="auto" w:fill="D9D9D9" w:themeFill="background1" w:themeFillShade="D9"/>
+          </w:tcPr>
+          <w:p>
+            <w:pPr>
               <w:rPr>
                 <w:rFonts w:ascii="Arial" w:eastAsia="Arial" w:hAnsi="Arial" w:cs="Arial"/>
                 <w:b/>
@@ -161,6 +164,15 @@
                 <w:sz w:val="28"/>
                 <w:szCs w:val="28"/>
               </w:rPr>
+            </w:pPr>
+            <w:r>
+              <w:rPr>
+                <w:rFonts w:ascii="Arial" w:eastAsia="Arial" w:hAnsi="Arial" w:cs="Arial"/>
+                <w:b/>
+                <w:bCs/>
+                <w:sz w:val="28"/>
+                <w:szCs w:val="28"/>
+              </w:rPr>
               <w:t>Dates to be completed</w:t>
             </w:r>
           </w:p>
@@ -213,6 +225,7 @@
                 <w:szCs w:val="24"/>
               </w:rPr>
             </w:pPr>
+            <w:proofErr w:type="spellStart"/>
             <w:r>
               <w:rPr>
                 <w:rFonts w:ascii="Arial" w:eastAsia="Arial" w:hAnsi="Arial" w:cs="Arial"/>
@@ -221,6 +234,7 @@
               </w:rPr>
               <w:t>Shyam</w:t>
             </w:r>
+            <w:proofErr w:type="spellEnd"/>
           </w:p>
         </w:tc>
         <w:tc>
@@ -338,13 +352,23 @@
                 <w:szCs w:val="24"/>
               </w:rPr>
             </w:pPr>
-            <w:r>
-              <w:rPr>
-                <w:rFonts w:ascii="Arial" w:eastAsia="Arial" w:hAnsi="Arial" w:cs="Arial"/>
-                <w:sz w:val="24"/>
-                <w:szCs w:val="24"/>
-              </w:rPr>
-              <w:t>Shyam &amp; Vedesh</w:t>
+            <w:proofErr w:type="spellStart"/>
+            <w:r>
+              <w:rPr>
+                <w:rFonts w:ascii="Arial" w:eastAsia="Arial" w:hAnsi="Arial" w:cs="Arial"/>
+                <w:sz w:val="24"/>
+                <w:szCs w:val="24"/>
+              </w:rPr>
+              <w:t>Shyam</w:t>
+            </w:r>
+            <w:proofErr w:type="spellEnd"/>
+            <w:r>
+              <w:rPr>
+                <w:rFonts w:ascii="Arial" w:eastAsia="Arial" w:hAnsi="Arial" w:cs="Arial"/>
+                <w:sz w:val="24"/>
+                <w:szCs w:val="24"/>
+              </w:rPr>
+              <w:t xml:space="preserve"> &amp; Vedesh</w:t>
             </w:r>
           </w:p>
           <w:p>
@@ -450,13 +474,23 @@
                 <w:szCs w:val="24"/>
               </w:rPr>
             </w:pPr>
-            <w:r>
-              <w:rPr>
-                <w:rFonts w:ascii="Arial" w:eastAsia="Arial" w:hAnsi="Arial" w:cs="Arial"/>
-                <w:sz w:val="24"/>
-                <w:szCs w:val="24"/>
-              </w:rPr>
-              <w:t>Shyam &amp; Oskar</w:t>
+            <w:proofErr w:type="spellStart"/>
+            <w:r>
+              <w:rPr>
+                <w:rFonts w:ascii="Arial" w:eastAsia="Arial" w:hAnsi="Arial" w:cs="Arial"/>
+                <w:sz w:val="24"/>
+                <w:szCs w:val="24"/>
+              </w:rPr>
+              <w:t>Shyam</w:t>
+            </w:r>
+            <w:proofErr w:type="spellEnd"/>
+            <w:r>
+              <w:rPr>
+                <w:rFonts w:ascii="Arial" w:eastAsia="Arial" w:hAnsi="Arial" w:cs="Arial"/>
+                <w:sz w:val="24"/>
+                <w:szCs w:val="24"/>
+              </w:rPr>
+              <w:t xml:space="preserve"> &amp; Oskar</w:t>
             </w:r>
           </w:p>
           <w:p>
@@ -562,13 +596,23 @@
                 <w:szCs w:val="24"/>
               </w:rPr>
             </w:pPr>
-            <w:r>
-              <w:rPr>
-                <w:rFonts w:ascii="Arial" w:eastAsia="Arial" w:hAnsi="Arial" w:cs="Arial"/>
-                <w:sz w:val="24"/>
-                <w:szCs w:val="24"/>
-              </w:rPr>
-              <w:t>Shyam &amp; Vedesh</w:t>
+            <w:proofErr w:type="spellStart"/>
+            <w:r>
+              <w:rPr>
+                <w:rFonts w:ascii="Arial" w:eastAsia="Arial" w:hAnsi="Arial" w:cs="Arial"/>
+                <w:sz w:val="24"/>
+                <w:szCs w:val="24"/>
+              </w:rPr>
+              <w:t>Shyam</w:t>
+            </w:r>
+            <w:proofErr w:type="spellEnd"/>
+            <w:r>
+              <w:rPr>
+                <w:rFonts w:ascii="Arial" w:eastAsia="Arial" w:hAnsi="Arial" w:cs="Arial"/>
+                <w:sz w:val="24"/>
+                <w:szCs w:val="24"/>
+              </w:rPr>
+              <w:t xml:space="preserve"> &amp; Vedesh</w:t>
             </w:r>
           </w:p>
           <w:p>
@@ -661,6 +705,7 @@
                 <w:szCs w:val="24"/>
               </w:rPr>
             </w:pPr>
+            <w:proofErr w:type="spellStart"/>
             <w:r>
               <w:rPr>
                 <w:rFonts w:ascii="Arial" w:eastAsia="Arial" w:hAnsi="Arial" w:cs="Arial"/>
@@ -669,6 +714,7 @@
               </w:rPr>
               <w:t>Shyam</w:t>
             </w:r>
+            <w:proofErr w:type="spellEnd"/>
           </w:p>
         </w:tc>
         <w:tc>
@@ -786,13 +832,23 @@
                 <w:szCs w:val="24"/>
               </w:rPr>
             </w:pPr>
-            <w:r>
-              <w:rPr>
-                <w:rFonts w:ascii="Arial" w:eastAsia="Arial" w:hAnsi="Arial" w:cs="Arial"/>
-                <w:sz w:val="24"/>
-                <w:szCs w:val="24"/>
-              </w:rPr>
-              <w:t>Shyam &amp; Oskar</w:t>
+            <w:proofErr w:type="spellStart"/>
+            <w:r>
+              <w:rPr>
+                <w:rFonts w:ascii="Arial" w:eastAsia="Arial" w:hAnsi="Arial" w:cs="Arial"/>
+                <w:sz w:val="24"/>
+                <w:szCs w:val="24"/>
+              </w:rPr>
+              <w:t>Shyam</w:t>
+            </w:r>
+            <w:proofErr w:type="spellEnd"/>
+            <w:r>
+              <w:rPr>
+                <w:rFonts w:ascii="Arial" w:eastAsia="Arial" w:hAnsi="Arial" w:cs="Arial"/>
+                <w:sz w:val="24"/>
+                <w:szCs w:val="24"/>
+              </w:rPr>
+              <w:t xml:space="preserve"> &amp; Oskar</w:t>
             </w:r>
           </w:p>
           <w:p>
@@ -885,6 +941,7 @@
                 <w:szCs w:val="24"/>
               </w:rPr>
             </w:pPr>
+            <w:proofErr w:type="spellStart"/>
             <w:r>
               <w:rPr>
                 <w:rFonts w:ascii="Arial" w:eastAsia="Arial" w:hAnsi="Arial" w:cs="Arial"/>
@@ -893,6 +950,7 @@
               </w:rPr>
               <w:t>Shyam</w:t>
             </w:r>
+            <w:proofErr w:type="spellEnd"/>
           </w:p>
         </w:tc>
         <w:tc>
@@ -1037,12 +1095,28 @@
           <w:szCs w:val="28"/>
         </w:rPr>
       </w:pPr>
+      <w:proofErr w:type="spellStart"/>
       <w:r>
         <w:rPr>
           <w:sz w:val="32"/>
           <w:szCs w:val="32"/>
         </w:rPr>
-        <w:t>Appadoo (33%)</w:t>
+        <w:t>Shyam</w:t>
+      </w:r>
+      <w:proofErr w:type="spellEnd"/>
+      <w:r>
+        <w:rPr>
+          <w:sz w:val="32"/>
+          <w:szCs w:val="32"/>
+        </w:rPr>
+        <w:t xml:space="preserve"> Prasad</w:t>
+      </w:r>
+      <w:r>
+        <w:rPr>
+          <w:sz w:val="32"/>
+          <w:szCs w:val="32"/>
+        </w:rPr>
+        <w:t xml:space="preserve"> (33%)</w:t>
       </w:r>
     </w:p>
     <w:p>
@@ -1057,7 +1131,23 @@
           <w:sz w:val="32"/>
           <w:szCs w:val="32"/>
         </w:rPr>
-        <w:t>Oskar Hosken (33 %)</w:t>
+        <w:t xml:space="preserve">Oskar </w:t>
+      </w:r>
+      <w:proofErr w:type="spellStart"/>
+      <w:r>
+        <w:rPr>
+          <w:sz w:val="32"/>
+          <w:szCs w:val="32"/>
+        </w:rPr>
+        <w:t>Hosken</w:t>
+      </w:r>
+      <w:proofErr w:type="spellEnd"/>
+      <w:r>
+        <w:rPr>
+          <w:sz w:val="32"/>
+          <w:szCs w:val="32"/>
+        </w:rPr>
+        <w:t xml:space="preserve"> (33 %)</w:t>
       </w:r>
     </w:p>
     <w:p>
@@ -1080,7 +1170,31 @@
           <w:sz w:val="32"/>
           <w:szCs w:val="32"/>
         </w:rPr>
-        <w:t>I agree to this WBA – Shyam</w:t>
+        <w:t xml:space="preserve">I agree to this WBA – </w:t>
+      </w:r>
+      <w:proofErr w:type="spellStart"/>
+      <w:r>
+        <w:rPr>
+          <w:sz w:val="32"/>
+          <w:szCs w:val="32"/>
+        </w:rPr>
+        <w:t>Shyam</w:t>
+      </w:r>
+      <w:proofErr w:type="spellEnd"/>
+    </w:p>
+    <w:p>
+      <w:pPr>
+        <w:rPr>
+          <w:sz w:val="32"/>
+          <w:szCs w:val="32"/>
+        </w:rPr>
+      </w:pPr>
+      <w:r>
+        <w:rPr>
+          <w:sz w:val="32"/>
+          <w:szCs w:val="32"/>
+        </w:rPr>
+        <w:t>I agree to this WBA- Vedesh</w:t>
       </w:r>
     </w:p>
     <w:sectPr>

</xml_diff>

<commit_message>
Updated WBA to reflect our re-allocation of tasks
</commit_message>
<xml_diff>
--- a/docs/A2 draft/Lab19Team8_WBA.docx
+++ b/docs/A2 draft/Lab19Team8_WBA.docx
@@ -46,7 +46,7 @@
     <w:tbl>
       <w:tblPr>
         <w:tblStyle w:val="TableGrid"/>
-        <w:tblW w:w="0" w:type="auto"/>
+        <w:tblW w:w="9360" w:type="dxa"/>
         <w:tblLayout w:type="fixed"/>
         <w:tblLook w:val="06A0" w:firstRow="1" w:lastRow="0" w:firstColumn="1" w:lastColumn="0" w:noHBand="1" w:noVBand="1"/>
       </w:tblPr>
@@ -225,7 +225,6 @@
                 <w:szCs w:val="24"/>
               </w:rPr>
             </w:pPr>
-            <w:proofErr w:type="spellStart"/>
             <w:r>
               <w:rPr>
                 <w:rFonts w:ascii="Arial" w:eastAsia="Arial" w:hAnsi="Arial" w:cs="Arial"/>
@@ -234,60 +233,75 @@
               </w:rPr>
               <w:t>Shyam</w:t>
             </w:r>
-            <w:proofErr w:type="spellEnd"/>
-          </w:p>
-        </w:tc>
-        <w:tc>
-          <w:tcPr>
-            <w:tcW w:w="2340" w:type="dxa"/>
-          </w:tcPr>
-          <w:p>
-            <w:pPr>
-              <w:jc w:val="both"/>
-              <w:rPr>
-                <w:rFonts w:ascii="Arial" w:eastAsia="Arial" w:hAnsi="Arial" w:cs="Arial"/>
-                <w:sz w:val="24"/>
-                <w:szCs w:val="24"/>
-              </w:rPr>
-            </w:pPr>
-            <w:r>
-              <w:rPr>
-                <w:rFonts w:ascii="Arial" w:eastAsia="Arial" w:hAnsi="Arial" w:cs="Arial"/>
-                <w:sz w:val="24"/>
-                <w:szCs w:val="24"/>
-              </w:rPr>
-              <w:t>Vedesh &amp; Oskar</w:t>
-            </w:r>
-          </w:p>
-        </w:tc>
-        <w:tc>
-          <w:tcPr>
-            <w:tcW w:w="2340" w:type="dxa"/>
-          </w:tcPr>
-          <w:p>
-            <w:pPr>
-              <w:jc w:val="both"/>
-              <w:rPr>
-                <w:rFonts w:ascii="Arial" w:eastAsia="Arial" w:hAnsi="Arial" w:cs="Arial"/>
-                <w:sz w:val="24"/>
-                <w:szCs w:val="24"/>
-              </w:rPr>
-            </w:pPr>
-            <w:r>
-              <w:rPr>
-                <w:rFonts w:ascii="Arial" w:eastAsia="Arial" w:hAnsi="Arial" w:cs="Arial"/>
-                <w:sz w:val="24"/>
-                <w:szCs w:val="24"/>
-              </w:rPr>
-              <w:t>30</w:t>
-            </w:r>
-            <w:r>
-              <w:rPr>
-                <w:rFonts w:ascii="Arial" w:eastAsia="Arial" w:hAnsi="Arial" w:cs="Arial"/>
-                <w:sz w:val="24"/>
-                <w:szCs w:val="24"/>
-              </w:rPr>
-              <w:t>/04/2022</w:t>
+          </w:p>
+        </w:tc>
+        <w:tc>
+          <w:tcPr>
+            <w:tcW w:w="2340" w:type="dxa"/>
+          </w:tcPr>
+          <w:p>
+            <w:pPr>
+              <w:jc w:val="both"/>
+              <w:rPr>
+                <w:rFonts w:ascii="Arial" w:eastAsia="Arial" w:hAnsi="Arial" w:cs="Arial"/>
+                <w:sz w:val="24"/>
+                <w:szCs w:val="24"/>
+              </w:rPr>
+            </w:pPr>
+            <w:r>
+              <w:rPr>
+                <w:rFonts w:ascii="Arial" w:eastAsia="Arial" w:hAnsi="Arial" w:cs="Arial"/>
+                <w:sz w:val="24"/>
+                <w:szCs w:val="24"/>
+              </w:rPr>
+              <w:t>Shyam</w:t>
+            </w:r>
+          </w:p>
+        </w:tc>
+        <w:tc>
+          <w:tcPr>
+            <w:tcW w:w="2340" w:type="dxa"/>
+          </w:tcPr>
+          <w:p>
+            <w:pPr>
+              <w:jc w:val="both"/>
+              <w:rPr>
+                <w:rFonts w:ascii="Arial" w:eastAsia="Arial" w:hAnsi="Arial" w:cs="Arial"/>
+                <w:sz w:val="24"/>
+                <w:szCs w:val="24"/>
+              </w:rPr>
+            </w:pPr>
+            <w:r>
+              <w:rPr>
+                <w:rFonts w:ascii="Arial" w:eastAsia="Arial" w:hAnsi="Arial" w:cs="Arial"/>
+                <w:sz w:val="24"/>
+                <w:szCs w:val="24"/>
+              </w:rPr>
+              <w:t>02</w:t>
+            </w:r>
+            <w:r>
+              <w:rPr>
+                <w:rFonts w:ascii="Arial" w:eastAsia="Arial" w:hAnsi="Arial" w:cs="Arial"/>
+                <w:sz w:val="24"/>
+                <w:szCs w:val="24"/>
+              </w:rPr>
+              <w:t>/0</w:t>
+            </w:r>
+            <w:r>
+              <w:rPr>
+                <w:rFonts w:ascii="Arial" w:eastAsia="Arial" w:hAnsi="Arial" w:cs="Arial"/>
+                <w:sz w:val="24"/>
+                <w:szCs w:val="24"/>
+              </w:rPr>
+              <w:t>5</w:t>
+            </w:r>
+            <w:r>
+              <w:rPr>
+                <w:rFonts w:ascii="Arial" w:eastAsia="Arial" w:hAnsi="Arial" w:cs="Arial"/>
+                <w:sz w:val="24"/>
+                <w:szCs w:val="24"/>
+              </w:rPr>
+              <w:t>/2022</w:t>
             </w:r>
           </w:p>
         </w:tc>
@@ -315,101 +329,107 @@
               <w:t>2: Jump</w:t>
             </w:r>
           </w:p>
-        </w:tc>
-        <w:tc>
-          <w:tcPr>
-            <w:tcW w:w="2340" w:type="dxa"/>
-          </w:tcPr>
-          <w:p>
-            <w:pPr>
-              <w:jc w:val="both"/>
-              <w:rPr>
-                <w:rFonts w:ascii="Arial" w:eastAsia="Arial" w:hAnsi="Arial" w:cs="Arial"/>
-                <w:sz w:val="24"/>
-                <w:szCs w:val="24"/>
-              </w:rPr>
-            </w:pPr>
-            <w:r>
-              <w:rPr>
-                <w:rFonts w:ascii="Arial" w:eastAsia="Arial" w:hAnsi="Arial" w:cs="Arial"/>
-                <w:sz w:val="24"/>
-                <w:szCs w:val="24"/>
-              </w:rPr>
-              <w:t>Oskar</w:t>
-            </w:r>
-          </w:p>
-        </w:tc>
-        <w:tc>
-          <w:tcPr>
-            <w:tcW w:w="2340" w:type="dxa"/>
-          </w:tcPr>
-          <w:p>
-            <w:pPr>
-              <w:jc w:val="both"/>
-              <w:rPr>
-                <w:rFonts w:ascii="Arial" w:eastAsia="Arial" w:hAnsi="Arial" w:cs="Arial"/>
-                <w:sz w:val="24"/>
-                <w:szCs w:val="24"/>
-              </w:rPr>
-            </w:pPr>
-            <w:proofErr w:type="spellStart"/>
-            <w:r>
-              <w:rPr>
-                <w:rFonts w:ascii="Arial" w:eastAsia="Arial" w:hAnsi="Arial" w:cs="Arial"/>
-                <w:sz w:val="24"/>
-                <w:szCs w:val="24"/>
-              </w:rPr>
-              <w:t>Shyam</w:t>
-            </w:r>
-            <w:proofErr w:type="spellEnd"/>
-            <w:r>
-              <w:rPr>
-                <w:rFonts w:ascii="Arial" w:eastAsia="Arial" w:hAnsi="Arial" w:cs="Arial"/>
-                <w:sz w:val="24"/>
-                <w:szCs w:val="24"/>
-              </w:rPr>
-              <w:t xml:space="preserve"> &amp; Vedesh</w:t>
-            </w:r>
-          </w:p>
-          <w:p>
-            <w:pPr>
-              <w:jc w:val="both"/>
-              <w:rPr>
-                <w:rFonts w:ascii="Arial" w:eastAsia="Arial" w:hAnsi="Arial" w:cs="Arial"/>
-                <w:sz w:val="24"/>
-                <w:szCs w:val="24"/>
-              </w:rPr>
-            </w:pPr>
-          </w:p>
-        </w:tc>
-        <w:tc>
-          <w:tcPr>
-            <w:tcW w:w="2340" w:type="dxa"/>
-          </w:tcPr>
-          <w:p>
-            <w:pPr>
-              <w:jc w:val="both"/>
-              <w:rPr>
-                <w:rFonts w:ascii="Arial" w:eastAsia="Arial" w:hAnsi="Arial" w:cs="Arial"/>
-                <w:sz w:val="24"/>
-                <w:szCs w:val="24"/>
-              </w:rPr>
-            </w:pPr>
-            <w:r>
-              <w:rPr>
-                <w:rFonts w:ascii="Arial" w:eastAsia="Arial" w:hAnsi="Arial" w:cs="Arial"/>
-                <w:sz w:val="24"/>
-                <w:szCs w:val="24"/>
-              </w:rPr>
-              <w:t>30</w:t>
-            </w:r>
-            <w:r>
-              <w:rPr>
-                <w:rFonts w:ascii="Arial" w:eastAsia="Arial" w:hAnsi="Arial" w:cs="Arial"/>
-                <w:sz w:val="24"/>
-                <w:szCs w:val="24"/>
-              </w:rPr>
-              <w:t>/04/2022</w:t>
+          <w:p>
+            <w:pPr>
+              <w:jc w:val="both"/>
+              <w:rPr>
+                <w:rFonts w:ascii="Arial" w:eastAsia="Arial" w:hAnsi="Arial" w:cs="Arial"/>
+                <w:sz w:val="24"/>
+                <w:szCs w:val="24"/>
+              </w:rPr>
+            </w:pPr>
+          </w:p>
+        </w:tc>
+        <w:tc>
+          <w:tcPr>
+            <w:tcW w:w="2340" w:type="dxa"/>
+          </w:tcPr>
+          <w:p>
+            <w:pPr>
+              <w:jc w:val="both"/>
+              <w:rPr>
+                <w:rFonts w:ascii="Arial" w:eastAsia="Arial" w:hAnsi="Arial" w:cs="Arial"/>
+                <w:sz w:val="24"/>
+                <w:szCs w:val="24"/>
+              </w:rPr>
+            </w:pPr>
+            <w:r>
+              <w:rPr>
+                <w:rFonts w:ascii="Arial" w:eastAsia="Arial" w:hAnsi="Arial" w:cs="Arial"/>
+                <w:sz w:val="24"/>
+                <w:szCs w:val="24"/>
+              </w:rPr>
+              <w:t>Vedesh</w:t>
+            </w:r>
+          </w:p>
+        </w:tc>
+        <w:tc>
+          <w:tcPr>
+            <w:tcW w:w="2340" w:type="dxa"/>
+          </w:tcPr>
+          <w:p>
+            <w:pPr>
+              <w:jc w:val="both"/>
+              <w:rPr>
+                <w:rFonts w:ascii="Arial" w:eastAsia="Arial" w:hAnsi="Arial" w:cs="Arial"/>
+                <w:sz w:val="24"/>
+                <w:szCs w:val="24"/>
+              </w:rPr>
+            </w:pPr>
+            <w:r>
+              <w:rPr>
+                <w:rFonts w:ascii="Arial" w:eastAsia="Arial" w:hAnsi="Arial" w:cs="Arial"/>
+                <w:sz w:val="24"/>
+                <w:szCs w:val="24"/>
+              </w:rPr>
+              <w:t>Vedesh</w:t>
+            </w:r>
+          </w:p>
+        </w:tc>
+        <w:tc>
+          <w:tcPr>
+            <w:tcW w:w="2340" w:type="dxa"/>
+          </w:tcPr>
+          <w:p>
+            <w:pPr>
+              <w:jc w:val="both"/>
+              <w:rPr>
+                <w:rFonts w:ascii="Arial" w:eastAsia="Arial" w:hAnsi="Arial" w:cs="Arial"/>
+                <w:sz w:val="24"/>
+                <w:szCs w:val="24"/>
+              </w:rPr>
+            </w:pPr>
+            <w:r>
+              <w:rPr>
+                <w:rFonts w:ascii="Arial" w:eastAsia="Arial" w:hAnsi="Arial" w:cs="Arial"/>
+                <w:sz w:val="24"/>
+                <w:szCs w:val="24"/>
+              </w:rPr>
+              <w:t>02</w:t>
+            </w:r>
+            <w:r>
+              <w:rPr>
+                <w:rFonts w:ascii="Arial" w:eastAsia="Arial" w:hAnsi="Arial" w:cs="Arial"/>
+                <w:sz w:val="24"/>
+                <w:szCs w:val="24"/>
+              </w:rPr>
+              <w:t>/0</w:t>
+            </w:r>
+            <w:r>
+              <w:rPr>
+                <w:rFonts w:ascii="Arial" w:eastAsia="Arial" w:hAnsi="Arial" w:cs="Arial"/>
+                <w:sz w:val="24"/>
+                <w:szCs w:val="24"/>
+              </w:rPr>
+              <w:t>5</w:t>
+            </w:r>
+            <w:r>
+              <w:rPr>
+                <w:rFonts w:ascii="Arial" w:eastAsia="Arial" w:hAnsi="Arial" w:cs="Arial"/>
+                <w:sz w:val="24"/>
+                <w:szCs w:val="24"/>
+              </w:rPr>
+              <w:t>/2022</w:t>
             </w:r>
           </w:p>
         </w:tc>
@@ -437,6 +457,16 @@
               <w:t>3: Enemies</w:t>
             </w:r>
           </w:p>
+          <w:p>
+            <w:pPr>
+              <w:jc w:val="both"/>
+              <w:rPr>
+                <w:rFonts w:ascii="Arial" w:eastAsia="Arial" w:hAnsi="Arial" w:cs="Arial"/>
+                <w:sz w:val="24"/>
+                <w:szCs w:val="24"/>
+              </w:rPr>
+            </w:pPr>
+          </w:p>
         </w:tc>
         <w:tc>
           <w:tcPr>
@@ -474,64 +504,60 @@
                 <w:szCs w:val="24"/>
               </w:rPr>
             </w:pPr>
-            <w:proofErr w:type="spellStart"/>
-            <w:r>
-              <w:rPr>
-                <w:rFonts w:ascii="Arial" w:eastAsia="Arial" w:hAnsi="Arial" w:cs="Arial"/>
-                <w:sz w:val="24"/>
-                <w:szCs w:val="24"/>
-              </w:rPr>
-              <w:t>Shyam</w:t>
-            </w:r>
-            <w:proofErr w:type="spellEnd"/>
-            <w:r>
-              <w:rPr>
-                <w:rFonts w:ascii="Arial" w:eastAsia="Arial" w:hAnsi="Arial" w:cs="Arial"/>
-                <w:sz w:val="24"/>
-                <w:szCs w:val="24"/>
-              </w:rPr>
-              <w:t xml:space="preserve"> &amp; Oskar</w:t>
-            </w:r>
-          </w:p>
-          <w:p>
-            <w:pPr>
-              <w:jc w:val="both"/>
-              <w:rPr>
-                <w:rFonts w:ascii="Arial" w:eastAsia="Arial" w:hAnsi="Arial" w:cs="Arial"/>
-                <w:sz w:val="24"/>
-                <w:szCs w:val="24"/>
-              </w:rPr>
-            </w:pPr>
-          </w:p>
-        </w:tc>
-        <w:tc>
-          <w:tcPr>
-            <w:tcW w:w="2340" w:type="dxa"/>
-          </w:tcPr>
-          <w:p>
-            <w:pPr>
-              <w:jc w:val="both"/>
-              <w:rPr>
-                <w:rFonts w:ascii="Arial" w:eastAsia="Arial" w:hAnsi="Arial" w:cs="Arial"/>
-                <w:sz w:val="24"/>
-                <w:szCs w:val="24"/>
-              </w:rPr>
-            </w:pPr>
-            <w:r>
-              <w:rPr>
-                <w:rFonts w:ascii="Arial" w:eastAsia="Arial" w:hAnsi="Arial" w:cs="Arial"/>
-                <w:sz w:val="24"/>
-                <w:szCs w:val="24"/>
-              </w:rPr>
-              <w:t>30</w:t>
-            </w:r>
-            <w:r>
-              <w:rPr>
-                <w:rFonts w:ascii="Arial" w:eastAsia="Arial" w:hAnsi="Arial" w:cs="Arial"/>
-                <w:sz w:val="24"/>
-                <w:szCs w:val="24"/>
-              </w:rPr>
-              <w:t>/04/2022</w:t>
+            <w:r>
+              <w:rPr>
+                <w:rFonts w:ascii="Arial" w:eastAsia="Arial" w:hAnsi="Arial" w:cs="Arial"/>
+                <w:sz w:val="24"/>
+                <w:szCs w:val="24"/>
+              </w:rPr>
+              <w:t>Vedesh</w:t>
+            </w:r>
+          </w:p>
+        </w:tc>
+        <w:tc>
+          <w:tcPr>
+            <w:tcW w:w="2340" w:type="dxa"/>
+          </w:tcPr>
+          <w:p>
+            <w:pPr>
+              <w:jc w:val="both"/>
+              <w:rPr>
+                <w:rFonts w:ascii="Arial" w:eastAsia="Arial" w:hAnsi="Arial" w:cs="Arial"/>
+                <w:sz w:val="24"/>
+                <w:szCs w:val="24"/>
+              </w:rPr>
+            </w:pPr>
+            <w:r>
+              <w:rPr>
+                <w:rFonts w:ascii="Arial" w:eastAsia="Arial" w:hAnsi="Arial" w:cs="Arial"/>
+                <w:sz w:val="24"/>
+                <w:szCs w:val="24"/>
+              </w:rPr>
+              <w:t>02</w:t>
+            </w:r>
+            <w:r>
+              <w:rPr>
+                <w:rFonts w:ascii="Arial" w:eastAsia="Arial" w:hAnsi="Arial" w:cs="Arial"/>
+                <w:sz w:val="24"/>
+                <w:szCs w:val="24"/>
+              </w:rPr>
+              <w:t>/0</w:t>
+            </w:r>
+            <w:r>
+              <w:rPr>
+                <w:rFonts w:ascii="Arial" w:eastAsia="Arial" w:hAnsi="Arial" w:cs="Arial"/>
+                <w:sz w:val="24"/>
+                <w:szCs w:val="24"/>
+              </w:rPr>
+              <w:t>5</w:t>
+            </w:r>
+            <w:r>
+              <w:rPr>
+                <w:rFonts w:ascii="Arial" w:eastAsia="Arial" w:hAnsi="Arial" w:cs="Arial"/>
+                <w:sz w:val="24"/>
+                <w:szCs w:val="24"/>
+              </w:rPr>
+              <w:t>/2022</w:t>
             </w:r>
           </w:p>
         </w:tc>
@@ -559,101 +585,107 @@
               <w:t>4: Magical Items</w:t>
             </w:r>
           </w:p>
-        </w:tc>
-        <w:tc>
-          <w:tcPr>
-            <w:tcW w:w="2340" w:type="dxa"/>
-          </w:tcPr>
-          <w:p>
-            <w:pPr>
-              <w:jc w:val="both"/>
-              <w:rPr>
-                <w:rFonts w:ascii="Arial" w:eastAsia="Arial" w:hAnsi="Arial" w:cs="Arial"/>
-                <w:sz w:val="24"/>
-                <w:szCs w:val="24"/>
-              </w:rPr>
-            </w:pPr>
-            <w:r>
-              <w:rPr>
-                <w:rFonts w:ascii="Arial" w:eastAsia="Arial" w:hAnsi="Arial" w:cs="Arial"/>
-                <w:sz w:val="24"/>
-                <w:szCs w:val="24"/>
-              </w:rPr>
-              <w:t>Oskar</w:t>
-            </w:r>
-          </w:p>
-        </w:tc>
-        <w:tc>
-          <w:tcPr>
-            <w:tcW w:w="2340" w:type="dxa"/>
-          </w:tcPr>
-          <w:p>
-            <w:pPr>
-              <w:jc w:val="both"/>
-              <w:rPr>
-                <w:rFonts w:ascii="Arial" w:eastAsia="Arial" w:hAnsi="Arial" w:cs="Arial"/>
-                <w:sz w:val="24"/>
-                <w:szCs w:val="24"/>
-              </w:rPr>
-            </w:pPr>
-            <w:proofErr w:type="spellStart"/>
-            <w:r>
-              <w:rPr>
-                <w:rFonts w:ascii="Arial" w:eastAsia="Arial" w:hAnsi="Arial" w:cs="Arial"/>
-                <w:sz w:val="24"/>
-                <w:szCs w:val="24"/>
-              </w:rPr>
-              <w:t>Shyam</w:t>
-            </w:r>
-            <w:proofErr w:type="spellEnd"/>
-            <w:r>
-              <w:rPr>
-                <w:rFonts w:ascii="Arial" w:eastAsia="Arial" w:hAnsi="Arial" w:cs="Arial"/>
-                <w:sz w:val="24"/>
-                <w:szCs w:val="24"/>
-              </w:rPr>
-              <w:t xml:space="preserve"> &amp; Vedesh</w:t>
-            </w:r>
-          </w:p>
-          <w:p>
-            <w:pPr>
-              <w:jc w:val="both"/>
-              <w:rPr>
-                <w:rFonts w:ascii="Arial" w:eastAsia="Arial" w:hAnsi="Arial" w:cs="Arial"/>
-                <w:sz w:val="24"/>
-                <w:szCs w:val="24"/>
-              </w:rPr>
-            </w:pPr>
-          </w:p>
-        </w:tc>
-        <w:tc>
-          <w:tcPr>
-            <w:tcW w:w="2340" w:type="dxa"/>
-          </w:tcPr>
-          <w:p>
-            <w:pPr>
-              <w:jc w:val="both"/>
-              <w:rPr>
-                <w:rFonts w:ascii="Arial" w:eastAsia="Arial" w:hAnsi="Arial" w:cs="Arial"/>
-                <w:sz w:val="24"/>
-                <w:szCs w:val="24"/>
-              </w:rPr>
-            </w:pPr>
-            <w:r>
-              <w:rPr>
-                <w:rFonts w:ascii="Arial" w:eastAsia="Arial" w:hAnsi="Arial" w:cs="Arial"/>
-                <w:sz w:val="24"/>
-                <w:szCs w:val="24"/>
-              </w:rPr>
-              <w:t>30</w:t>
-            </w:r>
-            <w:r>
-              <w:rPr>
-                <w:rFonts w:ascii="Arial" w:eastAsia="Arial" w:hAnsi="Arial" w:cs="Arial"/>
-                <w:sz w:val="24"/>
-                <w:szCs w:val="24"/>
-              </w:rPr>
-              <w:t>/04/2022</w:t>
+          <w:p>
+            <w:pPr>
+              <w:jc w:val="both"/>
+              <w:rPr>
+                <w:rFonts w:ascii="Arial" w:eastAsia="Arial" w:hAnsi="Arial" w:cs="Arial"/>
+                <w:sz w:val="24"/>
+                <w:szCs w:val="24"/>
+              </w:rPr>
+            </w:pPr>
+          </w:p>
+        </w:tc>
+        <w:tc>
+          <w:tcPr>
+            <w:tcW w:w="2340" w:type="dxa"/>
+          </w:tcPr>
+          <w:p>
+            <w:pPr>
+              <w:jc w:val="both"/>
+              <w:rPr>
+                <w:rFonts w:ascii="Arial" w:eastAsia="Arial" w:hAnsi="Arial" w:cs="Arial"/>
+                <w:sz w:val="24"/>
+                <w:szCs w:val="24"/>
+              </w:rPr>
+            </w:pPr>
+            <w:r>
+              <w:rPr>
+                <w:rFonts w:ascii="Arial" w:eastAsia="Arial" w:hAnsi="Arial" w:cs="Arial"/>
+                <w:sz w:val="24"/>
+                <w:szCs w:val="24"/>
+              </w:rPr>
+              <w:t>Vedesh</w:t>
+            </w:r>
+          </w:p>
+        </w:tc>
+        <w:tc>
+          <w:tcPr>
+            <w:tcW w:w="2340" w:type="dxa"/>
+          </w:tcPr>
+          <w:p>
+            <w:pPr>
+              <w:jc w:val="both"/>
+              <w:rPr>
+                <w:rFonts w:ascii="Arial" w:eastAsia="Arial" w:hAnsi="Arial" w:cs="Arial"/>
+                <w:sz w:val="24"/>
+                <w:szCs w:val="24"/>
+              </w:rPr>
+            </w:pPr>
+            <w:r>
+              <w:rPr>
+                <w:rFonts w:ascii="Arial" w:eastAsia="Arial" w:hAnsi="Arial" w:cs="Arial"/>
+                <w:sz w:val="24"/>
+                <w:szCs w:val="24"/>
+              </w:rPr>
+              <w:t>Vedesh</w:t>
+            </w:r>
+          </w:p>
+        </w:tc>
+        <w:tc>
+          <w:tcPr>
+            <w:tcW w:w="2340" w:type="dxa"/>
+          </w:tcPr>
+          <w:p>
+            <w:pPr>
+              <w:jc w:val="both"/>
+              <w:rPr>
+                <w:rFonts w:ascii="Arial" w:eastAsia="Arial" w:hAnsi="Arial" w:cs="Arial"/>
+                <w:sz w:val="24"/>
+                <w:szCs w:val="24"/>
+              </w:rPr>
+            </w:pPr>
+            <w:r>
+              <w:rPr>
+                <w:rFonts w:ascii="Arial" w:eastAsia="Arial" w:hAnsi="Arial" w:cs="Arial"/>
+                <w:sz w:val="24"/>
+                <w:szCs w:val="24"/>
+              </w:rPr>
+              <w:t>02</w:t>
+            </w:r>
+            <w:r>
+              <w:rPr>
+                <w:rFonts w:ascii="Arial" w:eastAsia="Arial" w:hAnsi="Arial" w:cs="Arial"/>
+                <w:sz w:val="24"/>
+                <w:szCs w:val="24"/>
+              </w:rPr>
+              <w:t>/0</w:t>
+            </w:r>
+            <w:r>
+              <w:rPr>
+                <w:rFonts w:ascii="Arial" w:eastAsia="Arial" w:hAnsi="Arial" w:cs="Arial"/>
+                <w:sz w:val="24"/>
+                <w:szCs w:val="24"/>
+              </w:rPr>
+              <w:t>5</w:t>
+            </w:r>
+            <w:r>
+              <w:rPr>
+                <w:rFonts w:ascii="Arial" w:eastAsia="Arial" w:hAnsi="Arial" w:cs="Arial"/>
+                <w:sz w:val="24"/>
+                <w:szCs w:val="24"/>
+              </w:rPr>
+              <w:t>/2022</w:t>
             </w:r>
           </w:p>
         </w:tc>
@@ -705,7 +737,14 @@
                 <w:szCs w:val="24"/>
               </w:rPr>
             </w:pPr>
-            <w:proofErr w:type="spellStart"/>
+            <w:r>
+              <w:rPr>
+                <w:rFonts w:ascii="Arial" w:eastAsia="Arial" w:hAnsi="Arial" w:cs="Arial"/>
+                <w:sz w:val="24"/>
+                <w:szCs w:val="24"/>
+              </w:rPr>
+              <w:t xml:space="preserve">Oskar &amp; </w:t>
+            </w:r>
             <w:r>
               <w:rPr>
                 <w:rFonts w:ascii="Arial" w:eastAsia="Arial" w:hAnsi="Arial" w:cs="Arial"/>
@@ -714,60 +753,83 @@
               </w:rPr>
               <w:t>Shyam</w:t>
             </w:r>
-            <w:proofErr w:type="spellEnd"/>
-          </w:p>
-        </w:tc>
-        <w:tc>
-          <w:tcPr>
-            <w:tcW w:w="2340" w:type="dxa"/>
-          </w:tcPr>
-          <w:p>
-            <w:pPr>
-              <w:jc w:val="both"/>
-              <w:rPr>
-                <w:rFonts w:ascii="Arial" w:eastAsia="Arial" w:hAnsi="Arial" w:cs="Arial"/>
-                <w:sz w:val="24"/>
-                <w:szCs w:val="24"/>
-              </w:rPr>
-            </w:pPr>
-            <w:r>
-              <w:rPr>
-                <w:rFonts w:ascii="Arial" w:eastAsia="Arial" w:hAnsi="Arial" w:cs="Arial"/>
-                <w:sz w:val="24"/>
-                <w:szCs w:val="24"/>
-              </w:rPr>
-              <w:t>Vedesh &amp; Oskar</w:t>
-            </w:r>
-          </w:p>
-        </w:tc>
-        <w:tc>
-          <w:tcPr>
-            <w:tcW w:w="2340" w:type="dxa"/>
-          </w:tcPr>
-          <w:p>
-            <w:pPr>
-              <w:jc w:val="both"/>
-              <w:rPr>
-                <w:rFonts w:ascii="Arial" w:eastAsia="Arial" w:hAnsi="Arial" w:cs="Arial"/>
-                <w:sz w:val="24"/>
-                <w:szCs w:val="24"/>
-              </w:rPr>
-            </w:pPr>
-            <w:r>
-              <w:rPr>
-                <w:rFonts w:ascii="Arial" w:eastAsia="Arial" w:hAnsi="Arial" w:cs="Arial"/>
-                <w:sz w:val="24"/>
-                <w:szCs w:val="24"/>
-              </w:rPr>
-              <w:t>30</w:t>
-            </w:r>
-            <w:r>
-              <w:rPr>
-                <w:rFonts w:ascii="Arial" w:eastAsia="Arial" w:hAnsi="Arial" w:cs="Arial"/>
-                <w:sz w:val="24"/>
-                <w:szCs w:val="24"/>
-              </w:rPr>
-              <w:t>/04/2022</w:t>
+          </w:p>
+        </w:tc>
+        <w:tc>
+          <w:tcPr>
+            <w:tcW w:w="2340" w:type="dxa"/>
+          </w:tcPr>
+          <w:p>
+            <w:pPr>
+              <w:jc w:val="both"/>
+              <w:rPr>
+                <w:rFonts w:ascii="Arial" w:eastAsia="Arial" w:hAnsi="Arial" w:cs="Arial"/>
+                <w:sz w:val="24"/>
+                <w:szCs w:val="24"/>
+              </w:rPr>
+            </w:pPr>
+            <w:r>
+              <w:rPr>
+                <w:rFonts w:ascii="Arial" w:eastAsia="Arial" w:hAnsi="Arial" w:cs="Arial"/>
+                <w:sz w:val="24"/>
+                <w:szCs w:val="24"/>
+              </w:rPr>
+              <w:t xml:space="preserve">Oskar &amp; </w:t>
+            </w:r>
+            <w:r>
+              <w:rPr>
+                <w:rFonts w:ascii="Arial" w:eastAsia="Arial" w:hAnsi="Arial" w:cs="Arial"/>
+                <w:sz w:val="24"/>
+                <w:szCs w:val="24"/>
+              </w:rPr>
+              <w:t>Shyam</w:t>
+            </w:r>
+          </w:p>
+        </w:tc>
+        <w:tc>
+          <w:tcPr>
+            <w:tcW w:w="2340" w:type="dxa"/>
+          </w:tcPr>
+          <w:p>
+            <w:pPr>
+              <w:jc w:val="both"/>
+              <w:rPr>
+                <w:rFonts w:ascii="Arial" w:eastAsia="Arial" w:hAnsi="Arial" w:cs="Arial"/>
+                <w:sz w:val="24"/>
+                <w:szCs w:val="24"/>
+              </w:rPr>
+            </w:pPr>
+            <w:r>
+              <w:rPr>
+                <w:rFonts w:ascii="Arial" w:eastAsia="Arial" w:hAnsi="Arial" w:cs="Arial"/>
+                <w:sz w:val="24"/>
+                <w:szCs w:val="24"/>
+              </w:rPr>
+              <w:t>02</w:t>
+            </w:r>
+            <w:r>
+              <w:rPr>
+                <w:rFonts w:ascii="Arial" w:eastAsia="Arial" w:hAnsi="Arial" w:cs="Arial"/>
+                <w:sz w:val="24"/>
+                <w:szCs w:val="24"/>
+              </w:rPr>
+              <w:t>/0</w:t>
+            </w:r>
+            <w:r>
+              <w:rPr>
+                <w:rFonts w:ascii="Arial" w:eastAsia="Arial" w:hAnsi="Arial" w:cs="Arial"/>
+                <w:sz w:val="24"/>
+                <w:szCs w:val="24"/>
+              </w:rPr>
+              <w:t>5</w:t>
+            </w:r>
+            <w:r>
+              <w:rPr>
+                <w:rFonts w:ascii="Arial" w:eastAsia="Arial" w:hAnsi="Arial" w:cs="Arial"/>
+                <w:sz w:val="24"/>
+                <w:szCs w:val="24"/>
+              </w:rPr>
+              <w:t>/2022</w:t>
             </w:r>
           </w:p>
         </w:tc>
@@ -795,6 +857,16 @@
               <w:t>6: Toad speaking</w:t>
             </w:r>
           </w:p>
+          <w:p>
+            <w:pPr>
+              <w:jc w:val="both"/>
+              <w:rPr>
+                <w:rFonts w:ascii="Arial" w:eastAsia="Arial" w:hAnsi="Arial" w:cs="Arial"/>
+                <w:sz w:val="24"/>
+                <w:szCs w:val="24"/>
+              </w:rPr>
+            </w:pPr>
+          </w:p>
         </w:tc>
         <w:tc>
           <w:tcPr>
@@ -817,22 +889,14 @@
               </w:rPr>
               <w:t>Vedesh</w:t>
             </w:r>
-          </w:p>
-        </w:tc>
-        <w:tc>
-          <w:tcPr>
-            <w:tcW w:w="2340" w:type="dxa"/>
-          </w:tcPr>
-          <w:p>
-            <w:pPr>
-              <w:jc w:val="both"/>
-              <w:rPr>
-                <w:rFonts w:ascii="Arial" w:eastAsia="Arial" w:hAnsi="Arial" w:cs="Arial"/>
-                <w:sz w:val="24"/>
-                <w:szCs w:val="24"/>
-              </w:rPr>
-            </w:pPr>
-            <w:proofErr w:type="spellStart"/>
+            <w:r>
+              <w:rPr>
+                <w:rFonts w:ascii="Arial" w:eastAsia="Arial" w:hAnsi="Arial" w:cs="Arial"/>
+                <w:sz w:val="24"/>
+                <w:szCs w:val="24"/>
+              </w:rPr>
+              <w:t xml:space="preserve"> &amp; </w:t>
+            </w:r>
             <w:r>
               <w:rPr>
                 <w:rFonts w:ascii="Arial" w:eastAsia="Arial" w:hAnsi="Arial" w:cs="Arial"/>
@@ -841,55 +905,91 @@
               </w:rPr>
               <w:t>Shyam</w:t>
             </w:r>
-            <w:proofErr w:type="spellEnd"/>
-            <w:r>
-              <w:rPr>
-                <w:rFonts w:ascii="Arial" w:eastAsia="Arial" w:hAnsi="Arial" w:cs="Arial"/>
-                <w:sz w:val="24"/>
-                <w:szCs w:val="24"/>
-              </w:rPr>
-              <w:t xml:space="preserve"> &amp; Oskar</w:t>
-            </w:r>
-          </w:p>
-          <w:p>
-            <w:pPr>
-              <w:jc w:val="both"/>
-              <w:rPr>
-                <w:rFonts w:ascii="Arial" w:eastAsia="Arial" w:hAnsi="Arial" w:cs="Arial"/>
-                <w:sz w:val="24"/>
-                <w:szCs w:val="24"/>
-              </w:rPr>
-            </w:pPr>
-          </w:p>
-        </w:tc>
-        <w:tc>
-          <w:tcPr>
-            <w:tcW w:w="2340" w:type="dxa"/>
-          </w:tcPr>
-          <w:p>
-            <w:pPr>
-              <w:jc w:val="both"/>
-              <w:rPr>
-                <w:rFonts w:ascii="Arial" w:eastAsia="Arial" w:hAnsi="Arial" w:cs="Arial"/>
-                <w:sz w:val="24"/>
-                <w:szCs w:val="24"/>
-              </w:rPr>
-            </w:pPr>
-            <w:r>
-              <w:rPr>
-                <w:rFonts w:ascii="Arial" w:eastAsia="Arial" w:hAnsi="Arial" w:cs="Arial"/>
-                <w:sz w:val="24"/>
-                <w:szCs w:val="24"/>
-              </w:rPr>
-              <w:t>30</w:t>
-            </w:r>
-            <w:r>
-              <w:rPr>
-                <w:rFonts w:ascii="Arial" w:eastAsia="Arial" w:hAnsi="Arial" w:cs="Arial"/>
-                <w:sz w:val="24"/>
-                <w:szCs w:val="24"/>
-              </w:rPr>
-              <w:t>/04/2022</w:t>
+          </w:p>
+        </w:tc>
+        <w:tc>
+          <w:tcPr>
+            <w:tcW w:w="2340" w:type="dxa"/>
+          </w:tcPr>
+          <w:p>
+            <w:pPr>
+              <w:jc w:val="both"/>
+              <w:rPr>
+                <w:rFonts w:ascii="Arial" w:eastAsia="Arial" w:hAnsi="Arial" w:cs="Arial"/>
+                <w:sz w:val="24"/>
+                <w:szCs w:val="24"/>
+              </w:rPr>
+            </w:pPr>
+            <w:r>
+              <w:rPr>
+                <w:rFonts w:ascii="Arial" w:eastAsia="Arial" w:hAnsi="Arial" w:cs="Arial"/>
+                <w:sz w:val="24"/>
+                <w:szCs w:val="24"/>
+              </w:rPr>
+              <w:t>Vedesh</w:t>
+            </w:r>
+            <w:r>
+              <w:rPr>
+                <w:rFonts w:ascii="Arial" w:eastAsia="Arial" w:hAnsi="Arial" w:cs="Arial"/>
+                <w:sz w:val="24"/>
+                <w:szCs w:val="24"/>
+              </w:rPr>
+              <w:t xml:space="preserve"> &amp; </w:t>
+            </w:r>
+            <w:r>
+              <w:rPr>
+                <w:rFonts w:ascii="Arial" w:eastAsia="Arial" w:hAnsi="Arial" w:cs="Arial"/>
+                <w:sz w:val="24"/>
+                <w:szCs w:val="24"/>
+              </w:rPr>
+              <w:t>Shyam</w:t>
+            </w:r>
+          </w:p>
+        </w:tc>
+        <w:tc>
+          <w:tcPr>
+            <w:tcW w:w="2340" w:type="dxa"/>
+          </w:tcPr>
+          <w:p>
+            <w:pPr>
+              <w:jc w:val="both"/>
+              <w:rPr>
+                <w:rFonts w:ascii="Arial" w:eastAsia="Arial" w:hAnsi="Arial" w:cs="Arial"/>
+                <w:sz w:val="24"/>
+                <w:szCs w:val="24"/>
+              </w:rPr>
+            </w:pPr>
+            <w:r>
+              <w:rPr>
+                <w:rFonts w:ascii="Arial" w:eastAsia="Arial" w:hAnsi="Arial" w:cs="Arial"/>
+                <w:sz w:val="24"/>
+                <w:szCs w:val="24"/>
+              </w:rPr>
+              <w:t>02</w:t>
+            </w:r>
+            <w:r>
+              <w:rPr>
+                <w:rFonts w:ascii="Arial" w:eastAsia="Arial" w:hAnsi="Arial" w:cs="Arial"/>
+                <w:sz w:val="24"/>
+                <w:szCs w:val="24"/>
+              </w:rPr>
+              <w:t>/0</w:t>
+            </w:r>
+            <w:r>
+              <w:rPr>
+                <w:rFonts w:ascii="Arial" w:eastAsia="Arial" w:hAnsi="Arial" w:cs="Arial"/>
+                <w:sz w:val="24"/>
+                <w:szCs w:val="24"/>
+              </w:rPr>
+              <w:t>5</w:t>
+            </w:r>
+            <w:r>
+              <w:rPr>
+                <w:rFonts w:ascii="Arial" w:eastAsia="Arial" w:hAnsi="Arial" w:cs="Arial"/>
+                <w:sz w:val="24"/>
+                <w:szCs w:val="24"/>
+              </w:rPr>
+              <w:t>/2022</w:t>
             </w:r>
           </w:p>
         </w:tc>
@@ -941,69 +1041,83 @@
                 <w:szCs w:val="24"/>
               </w:rPr>
             </w:pPr>
-            <w:proofErr w:type="spellStart"/>
-            <w:r>
-              <w:rPr>
-                <w:rFonts w:ascii="Arial" w:eastAsia="Arial" w:hAnsi="Arial" w:cs="Arial"/>
-                <w:sz w:val="24"/>
-                <w:szCs w:val="24"/>
-              </w:rPr>
-              <w:t>Shyam</w:t>
-            </w:r>
-            <w:proofErr w:type="spellEnd"/>
-          </w:p>
-        </w:tc>
-        <w:tc>
-          <w:tcPr>
-            <w:tcW w:w="2340" w:type="dxa"/>
-          </w:tcPr>
-          <w:p>
-            <w:pPr>
-              <w:jc w:val="both"/>
-              <w:rPr>
-                <w:rFonts w:ascii="Arial" w:eastAsia="Arial" w:hAnsi="Arial" w:cs="Arial"/>
-                <w:sz w:val="24"/>
-                <w:szCs w:val="24"/>
-              </w:rPr>
-            </w:pPr>
-            <w:r>
-              <w:rPr>
-                <w:rFonts w:ascii="Arial" w:eastAsia="Arial" w:hAnsi="Arial" w:cs="Arial"/>
-                <w:sz w:val="24"/>
-                <w:szCs w:val="24"/>
-              </w:rPr>
-              <w:t>Vedesh &amp; Oskar</w:t>
-            </w:r>
-          </w:p>
-        </w:tc>
-        <w:tc>
-          <w:tcPr>
-            <w:tcW w:w="2340" w:type="dxa"/>
-          </w:tcPr>
-          <w:p>
-            <w:pPr>
-              <w:jc w:val="both"/>
-              <w:rPr>
-                <w:rFonts w:ascii="Arial" w:eastAsia="Arial" w:hAnsi="Arial" w:cs="Arial"/>
-                <w:sz w:val="24"/>
-                <w:szCs w:val="24"/>
-              </w:rPr>
-            </w:pPr>
-            <w:r>
-              <w:rPr>
-                <w:rFonts w:ascii="Arial" w:eastAsia="Arial" w:hAnsi="Arial" w:cs="Arial"/>
-                <w:sz w:val="24"/>
-                <w:szCs w:val="24"/>
-              </w:rPr>
-              <w:t>30</w:t>
-            </w:r>
-            <w:r>
-              <w:rPr>
-                <w:rFonts w:ascii="Arial" w:eastAsia="Arial" w:hAnsi="Arial" w:cs="Arial"/>
-                <w:sz w:val="24"/>
-                <w:szCs w:val="24"/>
-              </w:rPr>
-              <w:t>/04/2022</w:t>
+            <w:r>
+              <w:rPr>
+                <w:rFonts w:ascii="Arial" w:eastAsia="Arial" w:hAnsi="Arial" w:cs="Arial"/>
+                <w:sz w:val="24"/>
+                <w:szCs w:val="24"/>
+              </w:rPr>
+              <w:t>Oskar</w:t>
+            </w:r>
+          </w:p>
+        </w:tc>
+        <w:tc>
+          <w:tcPr>
+            <w:tcW w:w="2340" w:type="dxa"/>
+          </w:tcPr>
+          <w:p>
+            <w:pPr>
+              <w:jc w:val="both"/>
+              <w:rPr>
+                <w:rFonts w:ascii="Arial" w:eastAsia="Arial" w:hAnsi="Arial" w:cs="Arial"/>
+                <w:sz w:val="24"/>
+                <w:szCs w:val="24"/>
+              </w:rPr>
+            </w:pPr>
+            <w:r>
+              <w:rPr>
+                <w:rFonts w:ascii="Arial" w:eastAsia="Arial" w:hAnsi="Arial" w:cs="Arial"/>
+                <w:sz w:val="24"/>
+                <w:szCs w:val="24"/>
+              </w:rPr>
+              <w:t>Oskar</w:t>
+            </w:r>
+          </w:p>
+        </w:tc>
+        <w:tc>
+          <w:tcPr>
+            <w:tcW w:w="2340" w:type="dxa"/>
+          </w:tcPr>
+          <w:p>
+            <w:pPr>
+              <w:jc w:val="both"/>
+              <w:rPr>
+                <w:rFonts w:ascii="Arial" w:eastAsia="Arial" w:hAnsi="Arial" w:cs="Arial"/>
+                <w:sz w:val="24"/>
+                <w:szCs w:val="24"/>
+              </w:rPr>
+            </w:pPr>
+            <w:r>
+              <w:rPr>
+                <w:rFonts w:ascii="Arial" w:eastAsia="Arial" w:hAnsi="Arial" w:cs="Arial"/>
+                <w:sz w:val="24"/>
+                <w:szCs w:val="24"/>
+              </w:rPr>
+              <w:t>02</w:t>
+            </w:r>
+            <w:r>
+              <w:rPr>
+                <w:rFonts w:ascii="Arial" w:eastAsia="Arial" w:hAnsi="Arial" w:cs="Arial"/>
+                <w:sz w:val="24"/>
+                <w:szCs w:val="24"/>
+              </w:rPr>
+              <w:t>/0</w:t>
+            </w:r>
+            <w:r>
+              <w:rPr>
+                <w:rFonts w:ascii="Arial" w:eastAsia="Arial" w:hAnsi="Arial" w:cs="Arial"/>
+                <w:sz w:val="24"/>
+                <w:szCs w:val="24"/>
+              </w:rPr>
+              <w:t>5</w:t>
+            </w:r>
+            <w:r>
+              <w:rPr>
+                <w:rFonts w:ascii="Arial" w:eastAsia="Arial" w:hAnsi="Arial" w:cs="Arial"/>
+                <w:sz w:val="24"/>
+                <w:szCs w:val="24"/>
+              </w:rPr>
+              <w:t>/2022</w:t>
             </w:r>
           </w:p>
         </w:tc>
@@ -1035,6 +1149,64 @@
           <w:szCs w:val="24"/>
         </w:rPr>
         <w:t>We agree to further divide work between us where needed, due to certain tasks requiring more effort and time than others, that was not foreseen. The specifics of further work division will be noted in a separate document upon determination by all parties.</w:t>
+      </w:r>
+    </w:p>
+    <w:p>
+      <w:pPr>
+        <w:jc w:val="both"/>
+        <w:rPr>
+          <w:rFonts w:ascii="Arial" w:eastAsia="Arial" w:hAnsi="Arial" w:cs="Arial"/>
+          <w:sz w:val="24"/>
+          <w:szCs w:val="24"/>
+        </w:rPr>
+      </w:pPr>
+      <w:r>
+        <w:rPr>
+          <w:rFonts w:ascii="Arial" w:eastAsia="Arial" w:hAnsi="Arial" w:cs="Arial"/>
+          <w:sz w:val="24"/>
+          <w:szCs w:val="24"/>
+        </w:rPr>
+        <w:t xml:space="preserve">Note: WBA was updated on </w:t>
+      </w:r>
+      <w:r>
+        <w:rPr>
+          <w:rFonts w:ascii="Arial" w:eastAsia="Arial" w:hAnsi="Arial" w:cs="Arial"/>
+          <w:sz w:val="24"/>
+          <w:szCs w:val="24"/>
+        </w:rPr>
+        <w:t>02</w:t>
+      </w:r>
+      <w:r>
+        <w:rPr>
+          <w:rFonts w:ascii="Arial" w:eastAsia="Arial" w:hAnsi="Arial" w:cs="Arial"/>
+          <w:sz w:val="24"/>
+          <w:szCs w:val="24"/>
+        </w:rPr>
+        <w:t>/0</w:t>
+      </w:r>
+      <w:r>
+        <w:rPr>
+          <w:rFonts w:ascii="Arial" w:eastAsia="Arial" w:hAnsi="Arial" w:cs="Arial"/>
+          <w:sz w:val="24"/>
+          <w:szCs w:val="24"/>
+        </w:rPr>
+        <w:t>5</w:t>
+      </w:r>
+      <w:r>
+        <w:rPr>
+          <w:rFonts w:ascii="Arial" w:eastAsia="Arial" w:hAnsi="Arial" w:cs="Arial"/>
+          <w:sz w:val="24"/>
+          <w:szCs w:val="24"/>
+        </w:rPr>
+        <w:t>/2022</w:t>
+      </w:r>
+      <w:r>
+        <w:rPr>
+          <w:rFonts w:ascii="Arial" w:eastAsia="Arial" w:hAnsi="Arial" w:cs="Arial"/>
+          <w:sz w:val="24"/>
+          <w:szCs w:val="24"/>
+        </w:rPr>
+        <w:t xml:space="preserve"> as tasks were reallocated. </w:t>
       </w:r>
     </w:p>
     <w:p>
@@ -1095,21 +1267,12 @@
           <w:szCs w:val="28"/>
         </w:rPr>
       </w:pPr>
-      <w:proofErr w:type="spellStart"/>
       <w:r>
         <w:rPr>
           <w:sz w:val="32"/>
           <w:szCs w:val="32"/>
         </w:rPr>
-        <w:t>Shyam</w:t>
-      </w:r>
-      <w:proofErr w:type="spellEnd"/>
-      <w:r>
-        <w:rPr>
-          <w:sz w:val="32"/>
-          <w:szCs w:val="32"/>
-        </w:rPr>
-        <w:t xml:space="preserve"> Prasad</w:t>
+        <w:t>Shyam Prasad</w:t>
       </w:r>
       <w:r>
         <w:rPr>
@@ -1131,70 +1294,7 @@
           <w:sz w:val="32"/>
           <w:szCs w:val="32"/>
         </w:rPr>
-        <w:t xml:space="preserve">Oskar </w:t>
-      </w:r>
-      <w:proofErr w:type="spellStart"/>
-      <w:r>
-        <w:rPr>
-          <w:sz w:val="32"/>
-          <w:szCs w:val="32"/>
-        </w:rPr>
-        <w:t>Hosken</w:t>
-      </w:r>
-      <w:proofErr w:type="spellEnd"/>
-      <w:r>
-        <w:rPr>
-          <w:sz w:val="32"/>
-          <w:szCs w:val="32"/>
-        </w:rPr>
-        <w:t xml:space="preserve"> (33 %)</w:t>
-      </w:r>
-    </w:p>
-    <w:p>
-      <w:pPr>
-        <w:rPr>
-          <w:sz w:val="32"/>
-          <w:szCs w:val="32"/>
-        </w:rPr>
-      </w:pPr>
-    </w:p>
-    <w:p>
-      <w:pPr>
-        <w:rPr>
-          <w:sz w:val="32"/>
-          <w:szCs w:val="32"/>
-        </w:rPr>
-      </w:pPr>
-      <w:r>
-        <w:rPr>
-          <w:sz w:val="32"/>
-          <w:szCs w:val="32"/>
-        </w:rPr>
-        <w:t xml:space="preserve">I agree to this WBA – </w:t>
-      </w:r>
-      <w:proofErr w:type="spellStart"/>
-      <w:r>
-        <w:rPr>
-          <w:sz w:val="32"/>
-          <w:szCs w:val="32"/>
-        </w:rPr>
-        <w:t>Shyam</w:t>
-      </w:r>
-      <w:proofErr w:type="spellEnd"/>
-    </w:p>
-    <w:p>
-      <w:pPr>
-        <w:rPr>
-          <w:sz w:val="32"/>
-          <w:szCs w:val="32"/>
-        </w:rPr>
-      </w:pPr>
-      <w:r>
-        <w:rPr>
-          <w:sz w:val="32"/>
-          <w:szCs w:val="32"/>
-        </w:rPr>
-        <w:t>I agree to this WBA- Vedesh</w:t>
+        <w:t>Oskar Hosken (33 %)</w:t>
       </w:r>
     </w:p>
     <w:sectPr>

</xml_diff>

<commit_message>
Shyam agrees to updated WBA
</commit_message>
<xml_diff>
--- a/docs/A2 draft/Lab19Team8_WBA.docx
+++ b/docs/A2 draft/Lab19Team8_WBA.docx
@@ -1166,15 +1166,7 @@
           <w:sz w:val="24"/>
           <w:szCs w:val="24"/>
         </w:rPr>
-        <w:t xml:space="preserve">Note: WBA was updated on </w:t>
-      </w:r>
-      <w:r>
-        <w:rPr>
-          <w:rFonts w:ascii="Arial" w:eastAsia="Arial" w:hAnsi="Arial" w:cs="Arial"/>
-          <w:sz w:val="24"/>
-          <w:szCs w:val="24"/>
-        </w:rPr>
-        <w:t>02</w:t>
+        <w:t>Note: WBA was updated on 02</w:t>
       </w:r>
       <w:r>
         <w:rPr>
@@ -1295,6 +1287,29 @@
           <w:szCs w:val="32"/>
         </w:rPr>
         <w:t>Oskar Hosken (33 %)</w:t>
+      </w:r>
+    </w:p>
+    <w:p>
+      <w:pPr>
+        <w:rPr>
+          <w:sz w:val="32"/>
+          <w:szCs w:val="32"/>
+        </w:rPr>
+      </w:pPr>
+    </w:p>
+    <w:p>
+      <w:pPr>
+        <w:rPr>
+          <w:sz w:val="32"/>
+          <w:szCs w:val="32"/>
+        </w:rPr>
+      </w:pPr>
+      <w:r>
+        <w:rPr>
+          <w:sz w:val="32"/>
+          <w:szCs w:val="32"/>
+        </w:rPr>
+        <w:t>I agree to this WBA – Shyam</w:t>
       </w:r>
     </w:p>
     <w:sectPr>

</xml_diff>

<commit_message>
Oskar Agrees to the WBA
</commit_message>
<xml_diff>
--- a/docs/A2 draft/Lab19Team8_WBA.docx
+++ b/docs/A2 draft/Lab19Team8_WBA.docx
@@ -1,6 +1,6 @@
 
 <file path=word/document.xml><?xml version="1.0" encoding="utf-8"?>
-<w:document xmlns:wpc="http://schemas.microsoft.com/office/word/2010/wordprocessingCanvas" xmlns:cx="http://schemas.microsoft.com/office/drawing/2014/chartex" xmlns:cx1="http://schemas.microsoft.com/office/drawing/2015/9/8/chartex" xmlns:cx2="http://schemas.microsoft.com/office/drawing/2015/10/21/chartex" xmlns:cx3="http://schemas.microsoft.com/office/drawing/2016/5/9/chartex" xmlns:cx4="http://schemas.microsoft.com/office/drawing/2016/5/10/chartex" xmlns:cx5="http://schemas.microsoft.com/office/drawing/2016/5/11/chartex" xmlns:cx6="http://schemas.microsoft.com/office/drawing/2016/5/12/chartex" xmlns:cx7="http://schemas.microsoft.com/office/drawing/2016/5/13/chartex" xmlns:cx8="http://schemas.microsoft.com/office/drawing/2016/5/14/chartex" xmlns:mc="http://schemas.openxmlformats.org/markup-compatibility/2006" xmlns:aink="http://schemas.microsoft.com/office/drawing/2016/ink" xmlns:am3d="http://schemas.microsoft.com/office/drawing/2017/model3d" xmlns:o="urn:schemas-microsoft-com:office:office" xmlns:r="http://schemas.openxmlformats.org/officeDocument/2006/relationships" xmlns:m="http://schemas.openxmlformats.org/officeDocument/2006/math" xmlns:v="urn:schemas-microsoft-com:vml" xmlns:wp14="http://schemas.microsoft.com/office/word/2010/wordprocessingDrawing" xmlns:wp="http://schemas.openxmlformats.org/drawingml/2006/wordprocessingDrawing" xmlns:w10="urn:schemas-microsoft-com:office:word" xmlns:w="http://schemas.openxmlformats.org/wordprocessingml/2006/main" xmlns:w14="http://schemas.microsoft.com/office/word/2010/wordml" xmlns:w15="http://schemas.microsoft.com/office/word/2012/wordml" xmlns:w16cex="http://schemas.microsoft.com/office/word/2018/wordml/cex" xmlns:w16cid="http://schemas.microsoft.com/office/word/2016/wordml/cid" xmlns:w16="http://schemas.microsoft.com/office/word/2018/wordml" xmlns:w16sdtdh="http://schemas.microsoft.com/office/word/2020/wordml/sdtdatahash" xmlns:w16se="http://schemas.microsoft.com/office/word/2015/wordml/symex" xmlns:wpg="http://schemas.microsoft.com/office/word/2010/wordprocessingGroup" xmlns:wpi="http://schemas.microsoft.com/office/word/2010/wordprocessingInk" xmlns:wne="http://schemas.microsoft.com/office/word/2006/wordml" xmlns:wps="http://schemas.microsoft.com/office/word/2010/wordprocessingShape" mc:Ignorable="w14 w15 w16se w16cid w16 w16cex w16sdtdh wp14">
+<w:document xmlns:wpc="http://schemas.microsoft.com/office/word/2010/wordprocessingCanvas" xmlns:cx="http://schemas.microsoft.com/office/drawing/2014/chartex" xmlns:cx1="http://schemas.microsoft.com/office/drawing/2015/9/8/chartex" xmlns:cx2="http://schemas.microsoft.com/office/drawing/2015/10/21/chartex" xmlns:cx3="http://schemas.microsoft.com/office/drawing/2016/5/9/chartex" xmlns:cx4="http://schemas.microsoft.com/office/drawing/2016/5/10/chartex" xmlns:cx5="http://schemas.microsoft.com/office/drawing/2016/5/11/chartex" xmlns:cx6="http://schemas.microsoft.com/office/drawing/2016/5/12/chartex" xmlns:cx7="http://schemas.microsoft.com/office/drawing/2016/5/13/chartex" xmlns:cx8="http://schemas.microsoft.com/office/drawing/2016/5/14/chartex" xmlns:mc="http://schemas.openxmlformats.org/markup-compatibility/2006" xmlns:aink="http://schemas.microsoft.com/office/drawing/2016/ink" xmlns:am3d="http://schemas.microsoft.com/office/drawing/2017/model3d" xmlns:o="urn:schemas-microsoft-com:office:office" xmlns:oel="http://schemas.microsoft.com/office/2019/extlst" xmlns:r="http://schemas.openxmlformats.org/officeDocument/2006/relationships" xmlns:m="http://schemas.openxmlformats.org/officeDocument/2006/math" xmlns:v="urn:schemas-microsoft-com:vml" xmlns:wp14="http://schemas.microsoft.com/office/word/2010/wordprocessingDrawing" xmlns:wp="http://schemas.openxmlformats.org/drawingml/2006/wordprocessingDrawing" xmlns:w10="urn:schemas-microsoft-com:office:word" xmlns:w="http://schemas.openxmlformats.org/wordprocessingml/2006/main" xmlns:w14="http://schemas.microsoft.com/office/word/2010/wordml" xmlns:w15="http://schemas.microsoft.com/office/word/2012/wordml" xmlns:w16cex="http://schemas.microsoft.com/office/word/2018/wordml/cex" xmlns:w16cid="http://schemas.microsoft.com/office/word/2016/wordml/cid" xmlns:w16="http://schemas.microsoft.com/office/word/2018/wordml" xmlns:w16sdtdh="http://schemas.microsoft.com/office/word/2020/wordml/sdtdatahash" xmlns:w16se="http://schemas.microsoft.com/office/word/2015/wordml/symex" xmlns:wpg="http://schemas.microsoft.com/office/word/2010/wordprocessingGroup" xmlns:wpi="http://schemas.microsoft.com/office/word/2010/wordprocessingInk" xmlns:wne="http://schemas.microsoft.com/office/word/2006/wordml" xmlns:wps="http://schemas.microsoft.com/office/word/2010/wordprocessingShape" mc:Ignorable="w14 w15 w16se w16cid w16 w16cex w16sdtdh wp14">
   <w:body>
     <w:p>
       <w:pPr>
@@ -1049,6 +1049,24 @@
               </w:rPr>
               <w:t>Oskar</w:t>
             </w:r>
+            <w:r>
+              <w:rPr>
+                <w:rFonts w:ascii="Arial" w:eastAsia="Arial" w:hAnsi="Arial" w:cs="Arial"/>
+                <w:sz w:val="24"/>
+                <w:szCs w:val="24"/>
+              </w:rPr>
+              <w:t xml:space="preserve"> &amp; </w:t>
+            </w:r>
+            <w:proofErr w:type="spellStart"/>
+            <w:r>
+              <w:rPr>
+                <w:rFonts w:ascii="Arial" w:eastAsia="Arial" w:hAnsi="Arial" w:cs="Arial"/>
+                <w:sz w:val="24"/>
+                <w:szCs w:val="24"/>
+              </w:rPr>
+              <w:t>Shyam</w:t>
+            </w:r>
+            <w:proofErr w:type="spellEnd"/>
           </w:p>
         </w:tc>
         <w:tc>
@@ -1072,6 +1090,24 @@
               </w:rPr>
               <w:t>Oskar</w:t>
             </w:r>
+            <w:r>
+              <w:rPr>
+                <w:rFonts w:ascii="Arial" w:eastAsia="Arial" w:hAnsi="Arial" w:cs="Arial"/>
+                <w:sz w:val="24"/>
+                <w:szCs w:val="24"/>
+              </w:rPr>
+              <w:t xml:space="preserve"> &amp; </w:t>
+            </w:r>
+            <w:proofErr w:type="spellStart"/>
+            <w:r>
+              <w:rPr>
+                <w:rFonts w:ascii="Arial" w:eastAsia="Arial" w:hAnsi="Arial" w:cs="Arial"/>
+                <w:sz w:val="24"/>
+                <w:szCs w:val="24"/>
+              </w:rPr>
+              <w:t>Shyam</w:t>
+            </w:r>
+            <w:proofErr w:type="spellEnd"/>
           </w:p>
         </w:tc>
         <w:tc>
@@ -1309,7 +1345,31 @@
           <w:sz w:val="32"/>
           <w:szCs w:val="32"/>
         </w:rPr>
-        <w:t>I agree to this WBA – Shyam</w:t>
+        <w:t xml:space="preserve">I agree to this WBA – </w:t>
+      </w:r>
+      <w:proofErr w:type="spellStart"/>
+      <w:r>
+        <w:rPr>
+          <w:sz w:val="32"/>
+          <w:szCs w:val="32"/>
+        </w:rPr>
+        <w:t>Shyam</w:t>
+      </w:r>
+      <w:proofErr w:type="spellEnd"/>
+    </w:p>
+    <w:p>
+      <w:pPr>
+        <w:rPr>
+          <w:sz w:val="32"/>
+          <w:szCs w:val="32"/>
+        </w:rPr>
+      </w:pPr>
+      <w:r>
+        <w:rPr>
+          <w:sz w:val="32"/>
+          <w:szCs w:val="32"/>
+        </w:rPr>
+        <w:t>I agree to this WBA - Oskar</w:t>
       </w:r>
     </w:p>
     <w:sectPr>
@@ -1323,7 +1383,7 @@
 </file>
 
 <file path=word/numbering.xml><?xml version="1.0" encoding="utf-8"?>
-<w:numbering xmlns:wpc="http://schemas.microsoft.com/office/word/2010/wordprocessingCanvas" xmlns:cx="http://schemas.microsoft.com/office/drawing/2014/chartex" xmlns:cx1="http://schemas.microsoft.com/office/drawing/2015/9/8/chartex" xmlns:cx2="http://schemas.microsoft.com/office/drawing/2015/10/21/chartex" xmlns:cx3="http://schemas.microsoft.com/office/drawing/2016/5/9/chartex" xmlns:cx4="http://schemas.microsoft.com/office/drawing/2016/5/10/chartex" xmlns:cx5="http://schemas.microsoft.com/office/drawing/2016/5/11/chartex" xmlns:cx6="http://schemas.microsoft.com/office/drawing/2016/5/12/chartex" xmlns:cx7="http://schemas.microsoft.com/office/drawing/2016/5/13/chartex" xmlns:cx8="http://schemas.microsoft.com/office/drawing/2016/5/14/chartex" xmlns:mc="http://schemas.openxmlformats.org/markup-compatibility/2006" xmlns:aink="http://schemas.microsoft.com/office/drawing/2016/ink" xmlns:am3d="http://schemas.microsoft.com/office/drawing/2017/model3d" xmlns:o="urn:schemas-microsoft-com:office:office" xmlns:r="http://schemas.openxmlformats.org/officeDocument/2006/relationships" xmlns:m="http://schemas.openxmlformats.org/officeDocument/2006/math" xmlns:v="urn:schemas-microsoft-com:vml" xmlns:wp14="http://schemas.microsoft.com/office/word/2010/wordprocessingDrawing" xmlns:wp="http://schemas.openxmlformats.org/drawingml/2006/wordprocessingDrawing" xmlns:w10="urn:schemas-microsoft-com:office:word" xmlns:w="http://schemas.openxmlformats.org/wordprocessingml/2006/main" xmlns:w14="http://schemas.microsoft.com/office/word/2010/wordml" xmlns:w15="http://schemas.microsoft.com/office/word/2012/wordml" xmlns:w16cex="http://schemas.microsoft.com/office/word/2018/wordml/cex" xmlns:w16cid="http://schemas.microsoft.com/office/word/2016/wordml/cid" xmlns:w16="http://schemas.microsoft.com/office/word/2018/wordml" xmlns:w16sdtdh="http://schemas.microsoft.com/office/word/2020/wordml/sdtdatahash" xmlns:w16se="http://schemas.microsoft.com/office/word/2015/wordml/symex" xmlns:wpg="http://schemas.microsoft.com/office/word/2010/wordprocessingGroup" xmlns:wpi="http://schemas.microsoft.com/office/word/2010/wordprocessingInk" xmlns:wne="http://schemas.microsoft.com/office/word/2006/wordml" xmlns:wps="http://schemas.microsoft.com/office/word/2010/wordprocessingShape" mc:Ignorable="w14 w15 w16se w16cid w16 w16cex w16sdtdh wp14">
+<w:numbering xmlns:wpc="http://schemas.microsoft.com/office/word/2010/wordprocessingCanvas" xmlns:cx="http://schemas.microsoft.com/office/drawing/2014/chartex" xmlns:cx1="http://schemas.microsoft.com/office/drawing/2015/9/8/chartex" xmlns:cx2="http://schemas.microsoft.com/office/drawing/2015/10/21/chartex" xmlns:cx3="http://schemas.microsoft.com/office/drawing/2016/5/9/chartex" xmlns:cx4="http://schemas.microsoft.com/office/drawing/2016/5/10/chartex" xmlns:cx5="http://schemas.microsoft.com/office/drawing/2016/5/11/chartex" xmlns:cx6="http://schemas.microsoft.com/office/drawing/2016/5/12/chartex" xmlns:cx7="http://schemas.microsoft.com/office/drawing/2016/5/13/chartex" xmlns:cx8="http://schemas.microsoft.com/office/drawing/2016/5/14/chartex" xmlns:mc="http://schemas.openxmlformats.org/markup-compatibility/2006" xmlns:aink="http://schemas.microsoft.com/office/drawing/2016/ink" xmlns:am3d="http://schemas.microsoft.com/office/drawing/2017/model3d" xmlns:o="urn:schemas-microsoft-com:office:office" xmlns:oel="http://schemas.microsoft.com/office/2019/extlst" xmlns:r="http://schemas.openxmlformats.org/officeDocument/2006/relationships" xmlns:m="http://schemas.openxmlformats.org/officeDocument/2006/math" xmlns:v="urn:schemas-microsoft-com:vml" xmlns:wp14="http://schemas.microsoft.com/office/word/2010/wordprocessingDrawing" xmlns:wp="http://schemas.openxmlformats.org/drawingml/2006/wordprocessingDrawing" xmlns:w10="urn:schemas-microsoft-com:office:word" xmlns:w="http://schemas.openxmlformats.org/wordprocessingml/2006/main" xmlns:w14="http://schemas.microsoft.com/office/word/2010/wordml" xmlns:w15="http://schemas.microsoft.com/office/word/2012/wordml" xmlns:w16cex="http://schemas.microsoft.com/office/word/2018/wordml/cex" xmlns:w16cid="http://schemas.microsoft.com/office/word/2016/wordml/cid" xmlns:w16="http://schemas.microsoft.com/office/word/2018/wordml" xmlns:w16sdtdh="http://schemas.microsoft.com/office/word/2020/wordml/sdtdatahash" xmlns:w16se="http://schemas.microsoft.com/office/word/2015/wordml/symex" xmlns:wpg="http://schemas.microsoft.com/office/word/2010/wordprocessingGroup" xmlns:wpi="http://schemas.microsoft.com/office/word/2010/wordprocessingInk" xmlns:wne="http://schemas.microsoft.com/office/word/2006/wordml" xmlns:wps="http://schemas.microsoft.com/office/word/2010/wordprocessingShape" mc:Ignorable="w14 w15 w16se w16cid w16 w16cex w16sdtdh wp14">
   <w:abstractNum w:abstractNumId="0" w15:restartNumberingAfterBreak="0">
     <w:nsid w:val="24093335"/>
     <w:multiLevelType w:val="hybridMultilevel"/>

</xml_diff>